<commit_message>
Atualizando todos os arquivos modificados.
</commit_message>
<xml_diff>
--- a/5P/Projeto Integrador III/DOCUMENTAÇÃO.docx
+++ b/5P/Projeto Integrador III/DOCUMENTAÇÃO.docx
@@ -1,6 +1,6 @@
 
 <file path=word/document.xml><?xml version="1.0" encoding="utf-8"?>
-<w:document xmlns:wpc="http://schemas.microsoft.com/office/word/2010/wordprocessingCanvas" xmlns:cx="http://schemas.microsoft.com/office/drawing/2014/chartex" xmlns:cx1="http://schemas.microsoft.com/office/drawing/2015/9/8/chartex" xmlns:cx2="http://schemas.microsoft.com/office/drawing/2015/10/21/chartex" xmlns:cx3="http://schemas.microsoft.com/office/drawing/2016/5/9/chartex" xmlns:cx4="http://schemas.microsoft.com/office/drawing/2016/5/10/chartex" xmlns:cx5="http://schemas.microsoft.com/office/drawing/2016/5/11/chartex" xmlns:cx6="http://schemas.microsoft.com/office/drawing/2016/5/12/chartex" xmlns:cx7="http://schemas.microsoft.com/office/drawing/2016/5/13/chartex" xmlns:cx8="http://schemas.microsoft.com/office/drawing/2016/5/14/chartex" xmlns:mc="http://schemas.openxmlformats.org/markup-compatibility/2006" xmlns:aink="http://schemas.microsoft.com/office/drawing/2016/ink" xmlns:am3d="http://schemas.microsoft.com/office/drawing/2017/model3d" xmlns:o="urn:schemas-microsoft-com:office:office" xmlns:oel="http://schemas.microsoft.com/office/2019/extlst" xmlns:r="http://schemas.openxmlformats.org/officeDocument/2006/relationships" xmlns:m="http://schemas.openxmlformats.org/officeDocument/2006/math" xmlns:v="urn:schemas-microsoft-com:vml" xmlns:wp14="http://schemas.microsoft.com/office/word/2010/wordprocessingDrawing" xmlns:wp="http://schemas.openxmlformats.org/drawingml/2006/wordprocessingDrawing" xmlns:w10="urn:schemas-microsoft-com:office:word" xmlns:w="http://schemas.openxmlformats.org/wordprocessingml/2006/main" xmlns:w14="http://schemas.microsoft.com/office/word/2010/wordml" xmlns:w15="http://schemas.microsoft.com/office/word/2012/wordml" xmlns:w16cex="http://schemas.microsoft.com/office/word/2018/wordml/cex" xmlns:w16cid="http://schemas.microsoft.com/office/word/2016/wordml/cid" xmlns:w16="http://schemas.microsoft.com/office/word/2018/wordml" xmlns:w16sdtdh="http://schemas.microsoft.com/office/word/2020/wordml/sdtdatahash" xmlns:w16se="http://schemas.microsoft.com/office/word/2015/wordml/symex" xmlns:wpg="http://schemas.microsoft.com/office/word/2010/wordprocessingGroup" xmlns:wpi="http://schemas.microsoft.com/office/word/2010/wordprocessingInk" xmlns:wne="http://schemas.microsoft.com/office/word/2006/wordml" xmlns:wps="http://schemas.microsoft.com/office/word/2010/wordprocessingShape" mc:Ignorable="w14 w15 w16se w16cid w16 w16cex w16sdtdh wp14">
+<w:document xmlns:wpc="http://schemas.microsoft.com/office/word/2010/wordprocessingCanvas" xmlns:cx="http://schemas.microsoft.com/office/drawing/2014/chartex" xmlns:cx1="http://schemas.microsoft.com/office/drawing/2015/9/8/chartex" xmlns:cx2="http://schemas.microsoft.com/office/drawing/2015/10/21/chartex" xmlns:cx3="http://schemas.microsoft.com/office/drawing/2016/5/9/chartex" xmlns:cx4="http://schemas.microsoft.com/office/drawing/2016/5/10/chartex" xmlns:cx5="http://schemas.microsoft.com/office/drawing/2016/5/11/chartex" xmlns:cx6="http://schemas.microsoft.com/office/drawing/2016/5/12/chartex" xmlns:cx7="http://schemas.microsoft.com/office/drawing/2016/5/13/chartex" xmlns:cx8="http://schemas.microsoft.com/office/drawing/2016/5/14/chartex" xmlns:mc="http://schemas.openxmlformats.org/markup-compatibility/2006" xmlns:aink="http://schemas.microsoft.com/office/drawing/2016/ink" xmlns:am3d="http://schemas.microsoft.com/office/drawing/2017/model3d" xmlns:o="urn:schemas-microsoft-com:office:office" xmlns:oel="http://schemas.microsoft.com/office/2019/extlst" xmlns:r="http://schemas.openxmlformats.org/officeDocument/2006/relationships" xmlns:m="http://schemas.openxmlformats.org/officeDocument/2006/math" xmlns:v="urn:schemas-microsoft-com:vml" xmlns:wp14="http://schemas.microsoft.com/office/word/2010/wordprocessingDrawing" xmlns:wp="http://schemas.openxmlformats.org/drawingml/2006/wordprocessingDrawing" xmlns:w10="urn:schemas-microsoft-com:office:word" xmlns:w="http://schemas.openxmlformats.org/wordprocessingml/2006/main" xmlns:w14="http://schemas.microsoft.com/office/word/2010/wordml" xmlns:w15="http://schemas.microsoft.com/office/word/2012/wordml" xmlns:w16cex="http://schemas.microsoft.com/office/word/2018/wordml/cex" xmlns:w16cid="http://schemas.microsoft.com/office/word/2016/wordml/cid" xmlns:w16="http://schemas.microsoft.com/office/word/2018/wordml" xmlns:w16du="http://schemas.microsoft.com/office/word/2023/wordml/word16du" xmlns:w16sdtdh="http://schemas.microsoft.com/office/word/2020/wordml/sdtdatahash" xmlns:w16se="http://schemas.microsoft.com/office/word/2015/wordml/symex" xmlns:wpg="http://schemas.microsoft.com/office/word/2010/wordprocessingGroup" xmlns:wpi="http://schemas.microsoft.com/office/word/2010/wordprocessingInk" xmlns:wne="http://schemas.microsoft.com/office/word/2006/wordml" xmlns:wps="http://schemas.microsoft.com/office/word/2010/wordprocessingShape" mc:Ignorable="w14 w15 w16se w16cid w16 w16cex w16sdtdh wp14">
   <w:body>
     <w:p>
       <w:pPr>
@@ -47,25 +47,7 @@
           <w:sz w:val="24"/>
           <w:szCs w:val="24"/>
         </w:rPr>
-        <w:t xml:space="preserve">Nosso trabalho consistirá na análise dos dados da criação de partidas ranqueadas oficiais do jogo League </w:t>
-      </w:r>
-      <w:proofErr w:type="spellStart"/>
-      <w:r>
-        <w:rPr>
-          <w:rFonts w:ascii="Arial" w:hAnsi="Arial" w:cs="Arial"/>
-          <w:sz w:val="24"/>
-          <w:szCs w:val="24"/>
-        </w:rPr>
-        <w:t>of</w:t>
-      </w:r>
-      <w:proofErr w:type="spellEnd"/>
-      <w:r>
-        <w:rPr>
-          <w:rFonts w:ascii="Arial" w:hAnsi="Arial" w:cs="Arial"/>
-          <w:sz w:val="24"/>
-          <w:szCs w:val="24"/>
-        </w:rPr>
-        <w:t xml:space="preserve"> </w:t>
+        <w:t xml:space="preserve">Nosso trabalho consistirá na análise dos dados da criação de partidas ranqueadas oficiais do jogo League of </w:t>
       </w:r>
       <w:proofErr w:type="spellStart"/>
       <w:r>
@@ -371,10 +353,10 @@
           <w:szCs w:val="24"/>
         </w:rPr>
         <w:drawing>
-          <wp:inline distT="0" distB="0" distL="0" distR="0" wp14:anchorId="5CE18BA9" wp14:editId="1FA8A516">
-            <wp:extent cx="4610743" cy="3696216"/>
-            <wp:effectExtent l="0" t="0" r="0" b="0"/>
-            <wp:docPr id="1" name="Imagem 1" descr="Interface gráfica do usuário&#10;&#10;Descrição gerada automaticamente"/>
+          <wp:inline distT="0" distB="0" distL="0" distR="0" wp14:anchorId="33F851E4" wp14:editId="23FC283D">
+            <wp:extent cx="5400040" cy="4018280"/>
+            <wp:effectExtent l="0" t="0" r="0" b="1270"/>
+            <wp:docPr id="924903415" name="Imagem 1" descr="Diagrama&#10;&#10;Descrição gerada automaticamente"/>
             <wp:cNvGraphicFramePr>
               <a:graphicFrameLocks xmlns:a="http://schemas.openxmlformats.org/drawingml/2006/main" noChangeAspect="1"/>
             </wp:cNvGraphicFramePr>
@@ -382,7 +364,7 @@
               <a:graphicData uri="http://schemas.openxmlformats.org/drawingml/2006/picture">
                 <pic:pic xmlns:pic="http://schemas.openxmlformats.org/drawingml/2006/picture">
                   <pic:nvPicPr>
-                    <pic:cNvPr id="1" name="Imagem 1" descr="Interface gráfica do usuário&#10;&#10;Descrição gerada automaticamente"/>
+                    <pic:cNvPr id="924903415" name="Imagem 1" descr="Diagrama&#10;&#10;Descrição gerada automaticamente"/>
                     <pic:cNvPicPr/>
                   </pic:nvPicPr>
                   <pic:blipFill>
@@ -394,7 +376,7 @@
                   <pic:spPr>
                     <a:xfrm>
                       <a:off x="0" y="0"/>
-                      <a:ext cx="4610743" cy="3696216"/>
+                      <a:ext cx="5400040" cy="4018280"/>
                     </a:xfrm>
                     <a:prstGeom prst="rect">
                       <a:avLst/>
@@ -486,7 +468,6 @@
           </w:tcPr>
           <w:p>
             <w:pPr>
-              <w:spacing w:after="0" w:line="240" w:lineRule="auto"/>
               <w:rPr>
                 <w:rFonts w:ascii="Calibri" w:eastAsia="Times New Roman" w:hAnsi="Calibri" w:cs="Calibri"/>
                 <w:color w:val="000000"/>
@@ -515,7 +496,6 @@
           </w:tcPr>
           <w:p>
             <w:pPr>
-              <w:spacing w:after="0" w:line="240" w:lineRule="auto"/>
               <w:cnfStyle w:val="100000000000" w:firstRow="1" w:lastRow="0" w:firstColumn="0" w:lastColumn="0" w:oddVBand="0" w:evenVBand="0" w:oddHBand="0" w:evenHBand="0" w:firstRowFirstColumn="0" w:firstRowLastColumn="0" w:lastRowFirstColumn="0" w:lastRowLastColumn="0"/>
               <w:rPr>
                 <w:rFonts w:ascii="Calibri" w:eastAsia="Times New Roman" w:hAnsi="Calibri" w:cs="Calibri"/>
@@ -545,7 +525,6 @@
           </w:tcPr>
           <w:p>
             <w:pPr>
-              <w:spacing w:after="0" w:line="240" w:lineRule="auto"/>
               <w:cnfStyle w:val="100000000000" w:firstRow="1" w:lastRow="0" w:firstColumn="0" w:lastColumn="0" w:oddVBand="0" w:evenVBand="0" w:oddHBand="0" w:evenHBand="0" w:firstRowFirstColumn="0" w:firstRowLastColumn="0" w:lastRowFirstColumn="0" w:lastRowLastColumn="0"/>
               <w:rPr>
                 <w:rFonts w:ascii="Calibri" w:eastAsia="Times New Roman" w:hAnsi="Calibri" w:cs="Calibri"/>
@@ -582,7 +561,6 @@
           </w:tcPr>
           <w:p>
             <w:pPr>
-              <w:spacing w:after="0" w:line="240" w:lineRule="auto"/>
               <w:jc w:val="both"/>
               <w:rPr>
                 <w:rFonts w:ascii="Calibri" w:eastAsia="Times New Roman" w:hAnsi="Calibri" w:cs="Calibri"/>
@@ -614,7 +592,6 @@
           </w:tcPr>
           <w:p>
             <w:pPr>
-              <w:spacing w:after="0" w:line="240" w:lineRule="auto"/>
               <w:jc w:val="both"/>
               <w:cnfStyle w:val="000000100000" w:firstRow="0" w:lastRow="0" w:firstColumn="0" w:lastColumn="0" w:oddVBand="0" w:evenVBand="0" w:oddHBand="1" w:evenHBand="0" w:firstRowFirstColumn="0" w:firstRowLastColumn="0" w:lastRowFirstColumn="0" w:lastRowLastColumn="0"/>
               <w:rPr>
@@ -645,7 +622,6 @@
           </w:tcPr>
           <w:p>
             <w:pPr>
-              <w:spacing w:after="0" w:line="240" w:lineRule="auto"/>
               <w:jc w:val="both"/>
               <w:cnfStyle w:val="000000100000" w:firstRow="0" w:lastRow="0" w:firstColumn="0" w:lastColumn="0" w:oddVBand="0" w:evenVBand="0" w:oddHBand="1" w:evenHBand="0" w:firstRowFirstColumn="0" w:firstRowLastColumn="0" w:lastRowFirstColumn="0" w:lastRowLastColumn="0"/>
               <w:rPr>
@@ -682,7 +658,6 @@
           </w:tcPr>
           <w:p>
             <w:pPr>
-              <w:spacing w:after="0" w:line="240" w:lineRule="auto"/>
               <w:jc w:val="both"/>
               <w:rPr>
                 <w:rFonts w:ascii="Calibri" w:eastAsia="Times New Roman" w:hAnsi="Calibri" w:cs="Calibri"/>
@@ -714,7 +689,6 @@
           </w:tcPr>
           <w:p>
             <w:pPr>
-              <w:spacing w:after="0" w:line="240" w:lineRule="auto"/>
               <w:jc w:val="both"/>
               <w:cnfStyle w:val="000000000000" w:firstRow="0" w:lastRow="0" w:firstColumn="0" w:lastColumn="0" w:oddVBand="0" w:evenVBand="0" w:oddHBand="0" w:evenHBand="0" w:firstRowFirstColumn="0" w:firstRowLastColumn="0" w:lastRowFirstColumn="0" w:lastRowLastColumn="0"/>
               <w:rPr>
@@ -745,7 +719,6 @@
           </w:tcPr>
           <w:p>
             <w:pPr>
-              <w:spacing w:after="0" w:line="240" w:lineRule="auto"/>
               <w:jc w:val="both"/>
               <w:cnfStyle w:val="000000000000" w:firstRow="0" w:lastRow="0" w:firstColumn="0" w:lastColumn="0" w:oddVBand="0" w:evenVBand="0" w:oddHBand="0" w:evenHBand="0" w:firstRowFirstColumn="0" w:firstRowLastColumn="0" w:lastRowFirstColumn="0" w:lastRowLastColumn="0"/>
               <w:rPr>
@@ -783,7 +756,6 @@
           </w:tcPr>
           <w:p>
             <w:pPr>
-              <w:spacing w:after="0" w:line="240" w:lineRule="auto"/>
               <w:jc w:val="both"/>
               <w:rPr>
                 <w:rFonts w:ascii="Calibri" w:eastAsia="Times New Roman" w:hAnsi="Calibri" w:cs="Calibri"/>
@@ -815,7 +787,6 @@
           </w:tcPr>
           <w:p>
             <w:pPr>
-              <w:spacing w:after="0" w:line="240" w:lineRule="auto"/>
               <w:jc w:val="both"/>
               <w:cnfStyle w:val="000000100000" w:firstRow="0" w:lastRow="0" w:firstColumn="0" w:lastColumn="0" w:oddVBand="0" w:evenVBand="0" w:oddHBand="1" w:evenHBand="0" w:firstRowFirstColumn="0" w:firstRowLastColumn="0" w:lastRowFirstColumn="0" w:lastRowLastColumn="0"/>
               <w:rPr>
@@ -846,7 +817,6 @@
           </w:tcPr>
           <w:p>
             <w:pPr>
-              <w:spacing w:after="0" w:line="240" w:lineRule="auto"/>
               <w:jc w:val="both"/>
               <w:cnfStyle w:val="000000100000" w:firstRow="0" w:lastRow="0" w:firstColumn="0" w:lastColumn="0" w:oddVBand="0" w:evenVBand="0" w:oddHBand="1" w:evenHBand="0" w:firstRowFirstColumn="0" w:firstRowLastColumn="0" w:lastRowFirstColumn="0" w:lastRowLastColumn="0"/>
               <w:rPr>
@@ -883,7 +853,6 @@
           </w:tcPr>
           <w:p>
             <w:pPr>
-              <w:spacing w:after="0" w:line="240" w:lineRule="auto"/>
               <w:jc w:val="both"/>
               <w:rPr>
                 <w:rFonts w:ascii="Calibri" w:eastAsia="Times New Roman" w:hAnsi="Calibri" w:cs="Calibri"/>
@@ -915,7 +884,6 @@
           </w:tcPr>
           <w:p>
             <w:pPr>
-              <w:spacing w:after="0" w:line="240" w:lineRule="auto"/>
               <w:jc w:val="both"/>
               <w:cnfStyle w:val="000000000000" w:firstRow="0" w:lastRow="0" w:firstColumn="0" w:lastColumn="0" w:oddVBand="0" w:evenVBand="0" w:oddHBand="0" w:evenHBand="0" w:firstRowFirstColumn="0" w:firstRowLastColumn="0" w:lastRowFirstColumn="0" w:lastRowLastColumn="0"/>
               <w:rPr>
@@ -946,7 +914,6 @@
           </w:tcPr>
           <w:p>
             <w:pPr>
-              <w:spacing w:after="0" w:line="240" w:lineRule="auto"/>
               <w:jc w:val="both"/>
               <w:cnfStyle w:val="000000000000" w:firstRow="0" w:lastRow="0" w:firstColumn="0" w:lastColumn="0" w:oddVBand="0" w:evenVBand="0" w:oddHBand="0" w:evenHBand="0" w:firstRowFirstColumn="0" w:firstRowLastColumn="0" w:lastRowFirstColumn="0" w:lastRowLastColumn="0"/>
               <w:rPr>
@@ -984,7 +951,6 @@
           </w:tcPr>
           <w:p>
             <w:pPr>
-              <w:spacing w:after="0" w:line="240" w:lineRule="auto"/>
               <w:jc w:val="both"/>
               <w:rPr>
                 <w:rFonts w:ascii="Calibri" w:eastAsia="Times New Roman" w:hAnsi="Calibri" w:cs="Calibri"/>
@@ -1016,7 +982,6 @@
           </w:tcPr>
           <w:p>
             <w:pPr>
-              <w:spacing w:after="0" w:line="240" w:lineRule="auto"/>
               <w:jc w:val="both"/>
               <w:cnfStyle w:val="000000100000" w:firstRow="0" w:lastRow="0" w:firstColumn="0" w:lastColumn="0" w:oddVBand="0" w:evenVBand="0" w:oddHBand="1" w:evenHBand="0" w:firstRowFirstColumn="0" w:firstRowLastColumn="0" w:lastRowFirstColumn="0" w:lastRowLastColumn="0"/>
               <w:rPr>
@@ -1047,7 +1012,6 @@
           </w:tcPr>
           <w:p>
             <w:pPr>
-              <w:spacing w:after="0" w:line="240" w:lineRule="auto"/>
               <w:jc w:val="both"/>
               <w:cnfStyle w:val="000000100000" w:firstRow="0" w:lastRow="0" w:firstColumn="0" w:lastColumn="0" w:oddVBand="0" w:evenVBand="0" w:oddHBand="1" w:evenHBand="0" w:firstRowFirstColumn="0" w:firstRowLastColumn="0" w:lastRowFirstColumn="0" w:lastRowLastColumn="0"/>
               <w:rPr>
@@ -1106,7 +1070,6 @@
           </w:tcPr>
           <w:p>
             <w:pPr>
-              <w:spacing w:after="0" w:line="240" w:lineRule="auto"/>
               <w:jc w:val="both"/>
               <w:rPr>
                 <w:rFonts w:ascii="Calibri" w:eastAsia="Times New Roman" w:hAnsi="Calibri" w:cs="Calibri"/>
@@ -1138,7 +1101,6 @@
           </w:tcPr>
           <w:p>
             <w:pPr>
-              <w:spacing w:after="0" w:line="240" w:lineRule="auto"/>
               <w:jc w:val="both"/>
               <w:cnfStyle w:val="000000000000" w:firstRow="0" w:lastRow="0" w:firstColumn="0" w:lastColumn="0" w:oddVBand="0" w:evenVBand="0" w:oddHBand="0" w:evenHBand="0" w:firstRowFirstColumn="0" w:firstRowLastColumn="0" w:lastRowFirstColumn="0" w:lastRowLastColumn="0"/>
               <w:rPr>
@@ -1169,7 +1131,6 @@
           </w:tcPr>
           <w:p>
             <w:pPr>
-              <w:spacing w:after="0" w:line="240" w:lineRule="auto"/>
               <w:jc w:val="both"/>
               <w:cnfStyle w:val="000000000000" w:firstRow="0" w:lastRow="0" w:firstColumn="0" w:lastColumn="0" w:oddVBand="0" w:evenVBand="0" w:oddHBand="0" w:evenHBand="0" w:firstRowFirstColumn="0" w:firstRowLastColumn="0" w:lastRowFirstColumn="0" w:lastRowLastColumn="0"/>
               <w:rPr>
@@ -1207,7 +1168,6 @@
           </w:tcPr>
           <w:p>
             <w:pPr>
-              <w:spacing w:after="0" w:line="240" w:lineRule="auto"/>
               <w:jc w:val="both"/>
               <w:rPr>
                 <w:rFonts w:ascii="Calibri" w:eastAsia="Times New Roman" w:hAnsi="Calibri" w:cs="Calibri"/>
@@ -1239,7 +1199,6 @@
           </w:tcPr>
           <w:p>
             <w:pPr>
-              <w:spacing w:after="0" w:line="240" w:lineRule="auto"/>
               <w:jc w:val="both"/>
               <w:cnfStyle w:val="000000100000" w:firstRow="0" w:lastRow="0" w:firstColumn="0" w:lastColumn="0" w:oddVBand="0" w:evenVBand="0" w:oddHBand="1" w:evenHBand="0" w:firstRowFirstColumn="0" w:firstRowLastColumn="0" w:lastRowFirstColumn="0" w:lastRowLastColumn="0"/>
               <w:rPr>
@@ -1270,7 +1229,6 @@
           </w:tcPr>
           <w:p>
             <w:pPr>
-              <w:spacing w:after="0" w:line="240" w:lineRule="auto"/>
               <w:jc w:val="both"/>
               <w:cnfStyle w:val="000000100000" w:firstRow="0" w:lastRow="0" w:firstColumn="0" w:lastColumn="0" w:oddVBand="0" w:evenVBand="0" w:oddHBand="1" w:evenHBand="0" w:firstRowFirstColumn="0" w:firstRowLastColumn="0" w:lastRowFirstColumn="0" w:lastRowLastColumn="0"/>
               <w:rPr>
@@ -1307,7 +1265,6 @@
           </w:tcPr>
           <w:p>
             <w:pPr>
-              <w:spacing w:after="0" w:line="240" w:lineRule="auto"/>
               <w:jc w:val="both"/>
               <w:rPr>
                 <w:rFonts w:ascii="Calibri" w:eastAsia="Times New Roman" w:hAnsi="Calibri" w:cs="Calibri"/>
@@ -1339,7 +1296,6 @@
           </w:tcPr>
           <w:p>
             <w:pPr>
-              <w:spacing w:after="0" w:line="240" w:lineRule="auto"/>
               <w:jc w:val="both"/>
               <w:cnfStyle w:val="000000000000" w:firstRow="0" w:lastRow="0" w:firstColumn="0" w:lastColumn="0" w:oddVBand="0" w:evenVBand="0" w:oddHBand="0" w:evenHBand="0" w:firstRowFirstColumn="0" w:firstRowLastColumn="0" w:lastRowFirstColumn="0" w:lastRowLastColumn="0"/>
               <w:rPr>
@@ -1370,7 +1326,6 @@
           </w:tcPr>
           <w:p>
             <w:pPr>
-              <w:spacing w:after="0" w:line="240" w:lineRule="auto"/>
               <w:jc w:val="both"/>
               <w:cnfStyle w:val="000000000000" w:firstRow="0" w:lastRow="0" w:firstColumn="0" w:lastColumn="0" w:oddVBand="0" w:evenVBand="0" w:oddHBand="0" w:evenHBand="0" w:firstRowFirstColumn="0" w:firstRowLastColumn="0" w:lastRowFirstColumn="0" w:lastRowLastColumn="0"/>
               <w:rPr>
@@ -1428,7 +1383,6 @@
           </w:tcPr>
           <w:p>
             <w:pPr>
-              <w:spacing w:after="0" w:line="240" w:lineRule="auto"/>
               <w:jc w:val="both"/>
               <w:rPr>
                 <w:rFonts w:ascii="Calibri" w:eastAsia="Times New Roman" w:hAnsi="Calibri" w:cs="Calibri"/>
@@ -1460,7 +1414,6 @@
           </w:tcPr>
           <w:p>
             <w:pPr>
-              <w:spacing w:after="0" w:line="240" w:lineRule="auto"/>
               <w:jc w:val="both"/>
               <w:cnfStyle w:val="000000100000" w:firstRow="0" w:lastRow="0" w:firstColumn="0" w:lastColumn="0" w:oddVBand="0" w:evenVBand="0" w:oddHBand="1" w:evenHBand="0" w:firstRowFirstColumn="0" w:firstRowLastColumn="0" w:lastRowFirstColumn="0" w:lastRowLastColumn="0"/>
               <w:rPr>
@@ -1491,7 +1444,6 @@
           </w:tcPr>
           <w:p>
             <w:pPr>
-              <w:spacing w:after="0" w:line="240" w:lineRule="auto"/>
               <w:jc w:val="both"/>
               <w:cnfStyle w:val="000000100000" w:firstRow="0" w:lastRow="0" w:firstColumn="0" w:lastColumn="0" w:oddVBand="0" w:evenVBand="0" w:oddHBand="1" w:evenHBand="0" w:firstRowFirstColumn="0" w:firstRowLastColumn="0" w:lastRowFirstColumn="0" w:lastRowLastColumn="0"/>
               <w:rPr>
@@ -1548,7 +1500,6 @@
           </w:tcPr>
           <w:p>
             <w:pPr>
-              <w:spacing w:after="0" w:line="240" w:lineRule="auto"/>
               <w:jc w:val="both"/>
               <w:rPr>
                 <w:rFonts w:ascii="Calibri" w:eastAsia="Times New Roman" w:hAnsi="Calibri" w:cs="Calibri"/>
@@ -1580,7 +1531,6 @@
           </w:tcPr>
           <w:p>
             <w:pPr>
-              <w:spacing w:after="0" w:line="240" w:lineRule="auto"/>
               <w:jc w:val="both"/>
               <w:cnfStyle w:val="000000000000" w:firstRow="0" w:lastRow="0" w:firstColumn="0" w:lastColumn="0" w:oddVBand="0" w:evenVBand="0" w:oddHBand="0" w:evenHBand="0" w:firstRowFirstColumn="0" w:firstRowLastColumn="0" w:lastRowFirstColumn="0" w:lastRowLastColumn="0"/>
               <w:rPr>
@@ -1611,7 +1561,6 @@
           </w:tcPr>
           <w:p>
             <w:pPr>
-              <w:spacing w:after="0" w:line="240" w:lineRule="auto"/>
               <w:jc w:val="both"/>
               <w:cnfStyle w:val="000000000000" w:firstRow="0" w:lastRow="0" w:firstColumn="0" w:lastColumn="0" w:oddVBand="0" w:evenVBand="0" w:oddHBand="0" w:evenHBand="0" w:firstRowFirstColumn="0" w:firstRowLastColumn="0" w:lastRowFirstColumn="0" w:lastRowLastColumn="0"/>
               <w:rPr>
@@ -1671,7 +1620,6 @@
           </w:tcPr>
           <w:p>
             <w:pPr>
-              <w:spacing w:after="0" w:line="240" w:lineRule="auto"/>
               <w:jc w:val="both"/>
               <w:rPr>
                 <w:rFonts w:ascii="Calibri" w:eastAsia="Times New Roman" w:hAnsi="Calibri" w:cs="Calibri"/>
@@ -1703,7 +1651,6 @@
           </w:tcPr>
           <w:p>
             <w:pPr>
-              <w:spacing w:after="0" w:line="240" w:lineRule="auto"/>
               <w:jc w:val="both"/>
               <w:cnfStyle w:val="000000100000" w:firstRow="0" w:lastRow="0" w:firstColumn="0" w:lastColumn="0" w:oddVBand="0" w:evenVBand="0" w:oddHBand="1" w:evenHBand="0" w:firstRowFirstColumn="0" w:firstRowLastColumn="0" w:lastRowFirstColumn="0" w:lastRowLastColumn="0"/>
               <w:rPr>
@@ -1734,7 +1681,6 @@
           </w:tcPr>
           <w:p>
             <w:pPr>
-              <w:spacing w:after="0" w:line="240" w:lineRule="auto"/>
               <w:jc w:val="both"/>
               <w:cnfStyle w:val="000000100000" w:firstRow="0" w:lastRow="0" w:firstColumn="0" w:lastColumn="0" w:oddVBand="0" w:evenVBand="0" w:oddHBand="1" w:evenHBand="0" w:firstRowFirstColumn="0" w:firstRowLastColumn="0" w:lastRowFirstColumn="0" w:lastRowLastColumn="0"/>
               <w:rPr>
@@ -1771,7 +1717,6 @@
           </w:tcPr>
           <w:p>
             <w:pPr>
-              <w:spacing w:after="0" w:line="240" w:lineRule="auto"/>
               <w:jc w:val="both"/>
               <w:rPr>
                 <w:rFonts w:ascii="Calibri" w:eastAsia="Times New Roman" w:hAnsi="Calibri" w:cs="Calibri"/>
@@ -1803,7 +1748,6 @@
           </w:tcPr>
           <w:p>
             <w:pPr>
-              <w:spacing w:after="0" w:line="240" w:lineRule="auto"/>
               <w:jc w:val="both"/>
               <w:cnfStyle w:val="000000000000" w:firstRow="0" w:lastRow="0" w:firstColumn="0" w:lastColumn="0" w:oddVBand="0" w:evenVBand="0" w:oddHBand="0" w:evenHBand="0" w:firstRowFirstColumn="0" w:firstRowLastColumn="0" w:lastRowFirstColumn="0" w:lastRowLastColumn="0"/>
               <w:rPr>
@@ -1834,7 +1778,6 @@
           </w:tcPr>
           <w:p>
             <w:pPr>
-              <w:spacing w:after="0" w:line="240" w:lineRule="auto"/>
               <w:jc w:val="both"/>
               <w:cnfStyle w:val="000000000000" w:firstRow="0" w:lastRow="0" w:firstColumn="0" w:lastColumn="0" w:oddVBand="0" w:evenVBand="0" w:oddHBand="0" w:evenHBand="0" w:firstRowFirstColumn="0" w:firstRowLastColumn="0" w:lastRowFirstColumn="0" w:lastRowLastColumn="0"/>
               <w:rPr>
@@ -1872,7 +1815,6 @@
           </w:tcPr>
           <w:p>
             <w:pPr>
-              <w:spacing w:after="0" w:line="240" w:lineRule="auto"/>
               <w:jc w:val="both"/>
               <w:rPr>
                 <w:rFonts w:ascii="Calibri" w:eastAsia="Times New Roman" w:hAnsi="Calibri" w:cs="Calibri"/>
@@ -1904,7 +1846,6 @@
           </w:tcPr>
           <w:p>
             <w:pPr>
-              <w:spacing w:after="0" w:line="240" w:lineRule="auto"/>
               <w:jc w:val="both"/>
               <w:cnfStyle w:val="000000100000" w:firstRow="0" w:lastRow="0" w:firstColumn="0" w:lastColumn="0" w:oddVBand="0" w:evenVBand="0" w:oddHBand="1" w:evenHBand="0" w:firstRowFirstColumn="0" w:firstRowLastColumn="0" w:lastRowFirstColumn="0" w:lastRowLastColumn="0"/>
               <w:rPr>
@@ -1935,7 +1876,6 @@
           </w:tcPr>
           <w:p>
             <w:pPr>
-              <w:spacing w:after="0" w:line="240" w:lineRule="auto"/>
               <w:jc w:val="both"/>
               <w:cnfStyle w:val="000000100000" w:firstRow="0" w:lastRow="0" w:firstColumn="0" w:lastColumn="0" w:oddVBand="0" w:evenVBand="0" w:oddHBand="1" w:evenHBand="0" w:firstRowFirstColumn="0" w:firstRowLastColumn="0" w:lastRowFirstColumn="0" w:lastRowLastColumn="0"/>
               <w:rPr>
@@ -1972,7 +1912,6 @@
           </w:tcPr>
           <w:p>
             <w:pPr>
-              <w:spacing w:after="0" w:line="240" w:lineRule="auto"/>
               <w:jc w:val="both"/>
               <w:rPr>
                 <w:rFonts w:ascii="Calibri" w:eastAsia="Times New Roman" w:hAnsi="Calibri" w:cs="Calibri"/>
@@ -2004,7 +1943,6 @@
           </w:tcPr>
           <w:p>
             <w:pPr>
-              <w:spacing w:after="0" w:line="240" w:lineRule="auto"/>
               <w:jc w:val="both"/>
               <w:cnfStyle w:val="000000000000" w:firstRow="0" w:lastRow="0" w:firstColumn="0" w:lastColumn="0" w:oddVBand="0" w:evenVBand="0" w:oddHBand="0" w:evenHBand="0" w:firstRowFirstColumn="0" w:firstRowLastColumn="0" w:lastRowFirstColumn="0" w:lastRowLastColumn="0"/>
               <w:rPr>
@@ -2035,7 +1973,6 @@
           </w:tcPr>
           <w:p>
             <w:pPr>
-              <w:spacing w:after="0" w:line="240" w:lineRule="auto"/>
               <w:jc w:val="both"/>
               <w:cnfStyle w:val="000000000000" w:firstRow="0" w:lastRow="0" w:firstColumn="0" w:lastColumn="0" w:oddVBand="0" w:evenVBand="0" w:oddHBand="0" w:evenHBand="0" w:firstRowFirstColumn="0" w:firstRowLastColumn="0" w:lastRowFirstColumn="0" w:lastRowLastColumn="0"/>
               <w:rPr>
@@ -2073,7 +2010,6 @@
           </w:tcPr>
           <w:p>
             <w:pPr>
-              <w:spacing w:after="0" w:line="240" w:lineRule="auto"/>
               <w:jc w:val="both"/>
               <w:rPr>
                 <w:rFonts w:ascii="Calibri" w:eastAsia="Times New Roman" w:hAnsi="Calibri" w:cs="Calibri"/>
@@ -2105,7 +2041,6 @@
           </w:tcPr>
           <w:p>
             <w:pPr>
-              <w:spacing w:after="0" w:line="240" w:lineRule="auto"/>
               <w:jc w:val="both"/>
               <w:cnfStyle w:val="000000100000" w:firstRow="0" w:lastRow="0" w:firstColumn="0" w:lastColumn="0" w:oddVBand="0" w:evenVBand="0" w:oddHBand="1" w:evenHBand="0" w:firstRowFirstColumn="0" w:firstRowLastColumn="0" w:lastRowFirstColumn="0" w:lastRowLastColumn="0"/>
               <w:rPr>
@@ -2136,7 +2071,6 @@
           </w:tcPr>
           <w:p>
             <w:pPr>
-              <w:spacing w:after="0" w:line="240" w:lineRule="auto"/>
               <w:jc w:val="both"/>
               <w:cnfStyle w:val="000000100000" w:firstRow="0" w:lastRow="0" w:firstColumn="0" w:lastColumn="0" w:oddVBand="0" w:evenVBand="0" w:oddHBand="1" w:evenHBand="0" w:firstRowFirstColumn="0" w:firstRowLastColumn="0" w:lastRowFirstColumn="0" w:lastRowLastColumn="0"/>
               <w:rPr>
@@ -2173,7 +2107,6 @@
           </w:tcPr>
           <w:p>
             <w:pPr>
-              <w:spacing w:after="0" w:line="240" w:lineRule="auto"/>
               <w:jc w:val="both"/>
               <w:rPr>
                 <w:rFonts w:ascii="Calibri" w:eastAsia="Times New Roman" w:hAnsi="Calibri" w:cs="Calibri"/>
@@ -2205,7 +2138,6 @@
           </w:tcPr>
           <w:p>
             <w:pPr>
-              <w:spacing w:after="0" w:line="240" w:lineRule="auto"/>
               <w:jc w:val="both"/>
               <w:cnfStyle w:val="000000000000" w:firstRow="0" w:lastRow="0" w:firstColumn="0" w:lastColumn="0" w:oddVBand="0" w:evenVBand="0" w:oddHBand="0" w:evenHBand="0" w:firstRowFirstColumn="0" w:firstRowLastColumn="0" w:lastRowFirstColumn="0" w:lastRowLastColumn="0"/>
               <w:rPr>
@@ -2238,7 +2170,6 @@
           </w:tcPr>
           <w:p>
             <w:pPr>
-              <w:spacing w:after="0" w:line="240" w:lineRule="auto"/>
               <w:jc w:val="both"/>
               <w:cnfStyle w:val="000000000000" w:firstRow="0" w:lastRow="0" w:firstColumn="0" w:lastColumn="0" w:oddVBand="0" w:evenVBand="0" w:oddHBand="0" w:evenHBand="0" w:firstRowFirstColumn="0" w:firstRowLastColumn="0" w:lastRowFirstColumn="0" w:lastRowLastColumn="0"/>
               <w:rPr>
@@ -2276,7 +2207,6 @@
           </w:tcPr>
           <w:p>
             <w:pPr>
-              <w:spacing w:after="0" w:line="240" w:lineRule="auto"/>
               <w:jc w:val="both"/>
               <w:rPr>
                 <w:rFonts w:ascii="Calibri" w:eastAsia="Times New Roman" w:hAnsi="Calibri" w:cs="Calibri"/>
@@ -2308,7 +2238,6 @@
           </w:tcPr>
           <w:p>
             <w:pPr>
-              <w:spacing w:after="0" w:line="240" w:lineRule="auto"/>
               <w:jc w:val="both"/>
               <w:cnfStyle w:val="000000100000" w:firstRow="0" w:lastRow="0" w:firstColumn="0" w:lastColumn="0" w:oddVBand="0" w:evenVBand="0" w:oddHBand="1" w:evenHBand="0" w:firstRowFirstColumn="0" w:firstRowLastColumn="0" w:lastRowFirstColumn="0" w:lastRowLastColumn="0"/>
               <w:rPr>
@@ -2341,7 +2270,6 @@
           </w:tcPr>
           <w:p>
             <w:pPr>
-              <w:spacing w:after="0" w:line="240" w:lineRule="auto"/>
               <w:jc w:val="both"/>
               <w:cnfStyle w:val="000000100000" w:firstRow="0" w:lastRow="0" w:firstColumn="0" w:lastColumn="0" w:oddVBand="0" w:evenVBand="0" w:oddHBand="1" w:evenHBand="0" w:firstRowFirstColumn="0" w:firstRowLastColumn="0" w:lastRowFirstColumn="0" w:lastRowLastColumn="0"/>
               <w:rPr>
@@ -2378,7 +2306,6 @@
           </w:tcPr>
           <w:p>
             <w:pPr>
-              <w:spacing w:after="0" w:line="240" w:lineRule="auto"/>
               <w:jc w:val="both"/>
               <w:rPr>
                 <w:rFonts w:ascii="Calibri" w:eastAsia="Times New Roman" w:hAnsi="Calibri" w:cs="Calibri"/>
@@ -2410,7 +2337,6 @@
           </w:tcPr>
           <w:p>
             <w:pPr>
-              <w:spacing w:after="0" w:line="240" w:lineRule="auto"/>
               <w:jc w:val="both"/>
               <w:cnfStyle w:val="000000000000" w:firstRow="0" w:lastRow="0" w:firstColumn="0" w:lastColumn="0" w:oddVBand="0" w:evenVBand="0" w:oddHBand="0" w:evenHBand="0" w:firstRowFirstColumn="0" w:firstRowLastColumn="0" w:lastRowFirstColumn="0" w:lastRowLastColumn="0"/>
               <w:rPr>
@@ -2443,7 +2369,6 @@
           </w:tcPr>
           <w:p>
             <w:pPr>
-              <w:spacing w:after="0" w:line="240" w:lineRule="auto"/>
               <w:jc w:val="both"/>
               <w:cnfStyle w:val="000000000000" w:firstRow="0" w:lastRow="0" w:firstColumn="0" w:lastColumn="0" w:oddVBand="0" w:evenVBand="0" w:oddHBand="0" w:evenHBand="0" w:firstRowFirstColumn="0" w:firstRowLastColumn="0" w:lastRowFirstColumn="0" w:lastRowLastColumn="0"/>
               <w:rPr>
@@ -2481,7 +2406,6 @@
           </w:tcPr>
           <w:p>
             <w:pPr>
-              <w:spacing w:after="0" w:line="240" w:lineRule="auto"/>
               <w:jc w:val="both"/>
               <w:rPr>
                 <w:rFonts w:ascii="Calibri" w:eastAsia="Times New Roman" w:hAnsi="Calibri" w:cs="Calibri"/>
@@ -2513,7 +2437,6 @@
           </w:tcPr>
           <w:p>
             <w:pPr>
-              <w:spacing w:after="0" w:line="240" w:lineRule="auto"/>
               <w:jc w:val="both"/>
               <w:cnfStyle w:val="000000100000" w:firstRow="0" w:lastRow="0" w:firstColumn="0" w:lastColumn="0" w:oddVBand="0" w:evenVBand="0" w:oddHBand="1" w:evenHBand="0" w:firstRowFirstColumn="0" w:firstRowLastColumn="0" w:lastRowFirstColumn="0" w:lastRowLastColumn="0"/>
               <w:rPr>
@@ -2544,7 +2467,6 @@
           </w:tcPr>
           <w:p>
             <w:pPr>
-              <w:spacing w:after="0" w:line="240" w:lineRule="auto"/>
               <w:jc w:val="both"/>
               <w:cnfStyle w:val="000000100000" w:firstRow="0" w:lastRow="0" w:firstColumn="0" w:lastColumn="0" w:oddVBand="0" w:evenVBand="0" w:oddHBand="1" w:evenHBand="0" w:firstRowFirstColumn="0" w:firstRowLastColumn="0" w:lastRowFirstColumn="0" w:lastRowLastColumn="0"/>
               <w:rPr>
@@ -2615,7 +2537,6 @@
           </w:tcPr>
           <w:p>
             <w:pPr>
-              <w:spacing w:after="0" w:line="240" w:lineRule="auto"/>
               <w:jc w:val="both"/>
               <w:rPr>
                 <w:rFonts w:ascii="Calibri" w:eastAsia="Times New Roman" w:hAnsi="Calibri" w:cs="Calibri"/>
@@ -2647,7 +2568,6 @@
           </w:tcPr>
           <w:p>
             <w:pPr>
-              <w:spacing w:after="0" w:line="240" w:lineRule="auto"/>
               <w:jc w:val="both"/>
               <w:cnfStyle w:val="000000000000" w:firstRow="0" w:lastRow="0" w:firstColumn="0" w:lastColumn="0" w:oddVBand="0" w:evenVBand="0" w:oddHBand="0" w:evenHBand="0" w:firstRowFirstColumn="0" w:firstRowLastColumn="0" w:lastRowFirstColumn="0" w:lastRowLastColumn="0"/>
               <w:rPr>
@@ -2678,7 +2598,6 @@
           </w:tcPr>
           <w:p>
             <w:pPr>
-              <w:spacing w:after="0" w:line="240" w:lineRule="auto"/>
               <w:jc w:val="both"/>
               <w:cnfStyle w:val="000000000000" w:firstRow="0" w:lastRow="0" w:firstColumn="0" w:lastColumn="0" w:oddVBand="0" w:evenVBand="0" w:oddHBand="0" w:evenHBand="0" w:firstRowFirstColumn="0" w:firstRowLastColumn="0" w:lastRowFirstColumn="0" w:lastRowLastColumn="0"/>
               <w:rPr>
@@ -2716,7 +2635,6 @@
           </w:tcPr>
           <w:p>
             <w:pPr>
-              <w:spacing w:after="0" w:line="240" w:lineRule="auto"/>
               <w:jc w:val="both"/>
               <w:rPr>
                 <w:rFonts w:ascii="Calibri" w:eastAsia="Times New Roman" w:hAnsi="Calibri" w:cs="Calibri"/>
@@ -2748,7 +2666,6 @@
           </w:tcPr>
           <w:p>
             <w:pPr>
-              <w:spacing w:after="0" w:line="240" w:lineRule="auto"/>
               <w:jc w:val="both"/>
               <w:cnfStyle w:val="000000100000" w:firstRow="0" w:lastRow="0" w:firstColumn="0" w:lastColumn="0" w:oddVBand="0" w:evenVBand="0" w:oddHBand="1" w:evenHBand="0" w:firstRowFirstColumn="0" w:firstRowLastColumn="0" w:lastRowFirstColumn="0" w:lastRowLastColumn="0"/>
               <w:rPr>
@@ -2781,7 +2698,6 @@
           </w:tcPr>
           <w:p>
             <w:pPr>
-              <w:spacing w:after="0" w:line="240" w:lineRule="auto"/>
               <w:jc w:val="both"/>
               <w:cnfStyle w:val="000000100000" w:firstRow="0" w:lastRow="0" w:firstColumn="0" w:lastColumn="0" w:oddVBand="0" w:evenVBand="0" w:oddHBand="1" w:evenHBand="0" w:firstRowFirstColumn="0" w:firstRowLastColumn="0" w:lastRowFirstColumn="0" w:lastRowLastColumn="0"/>
               <w:rPr>
@@ -2818,7 +2734,6 @@
           </w:tcPr>
           <w:p>
             <w:pPr>
-              <w:spacing w:after="0" w:line="240" w:lineRule="auto"/>
               <w:jc w:val="both"/>
               <w:rPr>
                 <w:rFonts w:ascii="Calibri" w:eastAsia="Times New Roman" w:hAnsi="Calibri" w:cs="Calibri"/>
@@ -2850,7 +2765,6 @@
           </w:tcPr>
           <w:p>
             <w:pPr>
-              <w:spacing w:after="0" w:line="240" w:lineRule="auto"/>
               <w:jc w:val="both"/>
               <w:cnfStyle w:val="000000000000" w:firstRow="0" w:lastRow="0" w:firstColumn="0" w:lastColumn="0" w:oddVBand="0" w:evenVBand="0" w:oddHBand="0" w:evenHBand="0" w:firstRowFirstColumn="0" w:firstRowLastColumn="0" w:lastRowFirstColumn="0" w:lastRowLastColumn="0"/>
               <w:rPr>
@@ -2881,7 +2795,6 @@
           </w:tcPr>
           <w:p>
             <w:pPr>
-              <w:spacing w:after="0" w:line="240" w:lineRule="auto"/>
               <w:jc w:val="both"/>
               <w:cnfStyle w:val="000000000000" w:firstRow="0" w:lastRow="0" w:firstColumn="0" w:lastColumn="0" w:oddVBand="0" w:evenVBand="0" w:oddHBand="0" w:evenHBand="0" w:firstRowFirstColumn="0" w:firstRowLastColumn="0" w:lastRowFirstColumn="0" w:lastRowLastColumn="0"/>
               <w:rPr>
@@ -2919,7 +2832,6 @@
           </w:tcPr>
           <w:p>
             <w:pPr>
-              <w:spacing w:after="0" w:line="240" w:lineRule="auto"/>
               <w:jc w:val="both"/>
               <w:rPr>
                 <w:rFonts w:ascii="Calibri" w:eastAsia="Times New Roman" w:hAnsi="Calibri" w:cs="Calibri"/>
@@ -2951,7 +2863,6 @@
           </w:tcPr>
           <w:p>
             <w:pPr>
-              <w:spacing w:after="0" w:line="240" w:lineRule="auto"/>
               <w:jc w:val="both"/>
               <w:cnfStyle w:val="000000100000" w:firstRow="0" w:lastRow="0" w:firstColumn="0" w:lastColumn="0" w:oddVBand="0" w:evenVBand="0" w:oddHBand="1" w:evenHBand="0" w:firstRowFirstColumn="0" w:firstRowLastColumn="0" w:lastRowFirstColumn="0" w:lastRowLastColumn="0"/>
               <w:rPr>
@@ -2984,7 +2895,6 @@
           </w:tcPr>
           <w:p>
             <w:pPr>
-              <w:spacing w:after="0" w:line="240" w:lineRule="auto"/>
               <w:jc w:val="both"/>
               <w:cnfStyle w:val="000000100000" w:firstRow="0" w:lastRow="0" w:firstColumn="0" w:lastColumn="0" w:oddVBand="0" w:evenVBand="0" w:oddHBand="1" w:evenHBand="0" w:firstRowFirstColumn="0" w:firstRowLastColumn="0" w:lastRowFirstColumn="0" w:lastRowLastColumn="0"/>
               <w:rPr>
@@ -3021,7 +2931,6 @@
           </w:tcPr>
           <w:p>
             <w:pPr>
-              <w:spacing w:after="0" w:line="240" w:lineRule="auto"/>
               <w:jc w:val="both"/>
               <w:rPr>
                 <w:rFonts w:ascii="Calibri" w:eastAsia="Times New Roman" w:hAnsi="Calibri" w:cs="Calibri"/>
@@ -3053,7 +2962,6 @@
           </w:tcPr>
           <w:p>
             <w:pPr>
-              <w:spacing w:after="0" w:line="240" w:lineRule="auto"/>
               <w:jc w:val="both"/>
               <w:cnfStyle w:val="000000000000" w:firstRow="0" w:lastRow="0" w:firstColumn="0" w:lastColumn="0" w:oddVBand="0" w:evenVBand="0" w:oddHBand="0" w:evenHBand="0" w:firstRowFirstColumn="0" w:firstRowLastColumn="0" w:lastRowFirstColumn="0" w:lastRowLastColumn="0"/>
               <w:rPr>
@@ -3086,7 +2994,6 @@
           </w:tcPr>
           <w:p>
             <w:pPr>
-              <w:spacing w:after="0" w:line="240" w:lineRule="auto"/>
               <w:jc w:val="both"/>
               <w:cnfStyle w:val="000000000000" w:firstRow="0" w:lastRow="0" w:firstColumn="0" w:lastColumn="0" w:oddVBand="0" w:evenVBand="0" w:oddHBand="0" w:evenHBand="0" w:firstRowFirstColumn="0" w:firstRowLastColumn="0" w:lastRowFirstColumn="0" w:lastRowLastColumn="0"/>
               <w:rPr>
@@ -3131,7 +3038,7 @@
 </file>
 
 <file path=word/numbering.xml><?xml version="1.0" encoding="utf-8"?>
-<w:numbering xmlns:wpc="http://schemas.microsoft.com/office/word/2010/wordprocessingCanvas" xmlns:cx="http://schemas.microsoft.com/office/drawing/2014/chartex" xmlns:cx1="http://schemas.microsoft.com/office/drawing/2015/9/8/chartex" xmlns:cx2="http://schemas.microsoft.com/office/drawing/2015/10/21/chartex" xmlns:cx3="http://schemas.microsoft.com/office/drawing/2016/5/9/chartex" xmlns:cx4="http://schemas.microsoft.com/office/drawing/2016/5/10/chartex" xmlns:cx5="http://schemas.microsoft.com/office/drawing/2016/5/11/chartex" xmlns:cx6="http://schemas.microsoft.com/office/drawing/2016/5/12/chartex" xmlns:cx7="http://schemas.microsoft.com/office/drawing/2016/5/13/chartex" xmlns:cx8="http://schemas.microsoft.com/office/drawing/2016/5/14/chartex" xmlns:mc="http://schemas.openxmlformats.org/markup-compatibility/2006" xmlns:aink="http://schemas.microsoft.com/office/drawing/2016/ink" xmlns:am3d="http://schemas.microsoft.com/office/drawing/2017/model3d" xmlns:o="urn:schemas-microsoft-com:office:office" xmlns:oel="http://schemas.microsoft.com/office/2019/extlst" xmlns:r="http://schemas.openxmlformats.org/officeDocument/2006/relationships" xmlns:m="http://schemas.openxmlformats.org/officeDocument/2006/math" xmlns:v="urn:schemas-microsoft-com:vml" xmlns:wp14="http://schemas.microsoft.com/office/word/2010/wordprocessingDrawing" xmlns:wp="http://schemas.openxmlformats.org/drawingml/2006/wordprocessingDrawing" xmlns:w10="urn:schemas-microsoft-com:office:word" xmlns:w="http://schemas.openxmlformats.org/wordprocessingml/2006/main" xmlns:w14="http://schemas.microsoft.com/office/word/2010/wordml" xmlns:w15="http://schemas.microsoft.com/office/word/2012/wordml" xmlns:w16cex="http://schemas.microsoft.com/office/word/2018/wordml/cex" xmlns:w16cid="http://schemas.microsoft.com/office/word/2016/wordml/cid" xmlns:w16="http://schemas.microsoft.com/office/word/2018/wordml" xmlns:w16sdtdh="http://schemas.microsoft.com/office/word/2020/wordml/sdtdatahash" xmlns:w16se="http://schemas.microsoft.com/office/word/2015/wordml/symex" xmlns:wpg="http://schemas.microsoft.com/office/word/2010/wordprocessingGroup" xmlns:wpi="http://schemas.microsoft.com/office/word/2010/wordprocessingInk" xmlns:wne="http://schemas.microsoft.com/office/word/2006/wordml" xmlns:wps="http://schemas.microsoft.com/office/word/2010/wordprocessingShape" mc:Ignorable="w14 w15 w16se w16cid w16 w16cex w16sdtdh wp14">
+<w:numbering xmlns:wpc="http://schemas.microsoft.com/office/word/2010/wordprocessingCanvas" xmlns:cx="http://schemas.microsoft.com/office/drawing/2014/chartex" xmlns:cx1="http://schemas.microsoft.com/office/drawing/2015/9/8/chartex" xmlns:cx2="http://schemas.microsoft.com/office/drawing/2015/10/21/chartex" xmlns:cx3="http://schemas.microsoft.com/office/drawing/2016/5/9/chartex" xmlns:cx4="http://schemas.microsoft.com/office/drawing/2016/5/10/chartex" xmlns:cx5="http://schemas.microsoft.com/office/drawing/2016/5/11/chartex" xmlns:cx6="http://schemas.microsoft.com/office/drawing/2016/5/12/chartex" xmlns:cx7="http://schemas.microsoft.com/office/drawing/2016/5/13/chartex" xmlns:cx8="http://schemas.microsoft.com/office/drawing/2016/5/14/chartex" xmlns:mc="http://schemas.openxmlformats.org/markup-compatibility/2006" xmlns:aink="http://schemas.microsoft.com/office/drawing/2016/ink" xmlns:am3d="http://schemas.microsoft.com/office/drawing/2017/model3d" xmlns:o="urn:schemas-microsoft-com:office:office" xmlns:oel="http://schemas.microsoft.com/office/2019/extlst" xmlns:r="http://schemas.openxmlformats.org/officeDocument/2006/relationships" xmlns:m="http://schemas.openxmlformats.org/officeDocument/2006/math" xmlns:v="urn:schemas-microsoft-com:vml" xmlns:wp14="http://schemas.microsoft.com/office/word/2010/wordprocessingDrawing" xmlns:wp="http://schemas.openxmlformats.org/drawingml/2006/wordprocessingDrawing" xmlns:w10="urn:schemas-microsoft-com:office:word" xmlns:w="http://schemas.openxmlformats.org/wordprocessingml/2006/main" xmlns:w14="http://schemas.microsoft.com/office/word/2010/wordml" xmlns:w15="http://schemas.microsoft.com/office/word/2012/wordml" xmlns:w16cex="http://schemas.microsoft.com/office/word/2018/wordml/cex" xmlns:w16cid="http://schemas.microsoft.com/office/word/2016/wordml/cid" xmlns:w16="http://schemas.microsoft.com/office/word/2018/wordml" xmlns:w16du="http://schemas.microsoft.com/office/word/2023/wordml/word16du" xmlns:w16sdtdh="http://schemas.microsoft.com/office/word/2020/wordml/sdtdatahash" xmlns:w16se="http://schemas.microsoft.com/office/word/2015/wordml/symex" xmlns:wpg="http://schemas.microsoft.com/office/word/2010/wordprocessingGroup" xmlns:wpi="http://schemas.microsoft.com/office/word/2010/wordprocessingInk" xmlns:wne="http://schemas.microsoft.com/office/word/2006/wordml" xmlns:wps="http://schemas.microsoft.com/office/word/2010/wordprocessingShape" mc:Ignorable="w14 w15 w16se w16cid w16 w16cex w16sdtdh wp14">
   <w:abstractNum w:abstractNumId="0" w15:restartNumberingAfterBreak="0">
     <w:nsid w:val="7D2A1789"/>
     <w:multiLevelType w:val="hybridMultilevel"/>

</xml_diff>